<commit_message>
modify blade and so on
</commit_message>
<xml_diff>
--- a/cms.docx
+++ b/cms.docx
@@ -3102,13 +3102,20 @@
     </w:p>
     <w:p>
       <w:pPr>
-        <w:ind w:firstLine="420"/>
-      </w:pPr>
-    </w:p>
-    <w:p>
-      <w:pPr>
-        <w:ind w:firstLine="420"/>
-      </w:pPr>
+        <w:pStyle w:val="t3"/>
+        <w:ind w:left="158" w:hanging="158"/>
+      </w:pPr>
+      <w:r>
+        <w:t>页面缓存</w:t>
+      </w:r>
+    </w:p>
+    <w:p>
+      <w:pPr>
+        <w:ind w:firstLine="420"/>
+      </w:pPr>
+      <w:r>
+        <w:t>全部去掉</w:t>
+      </w:r>
     </w:p>
     <w:p>
       <w:pPr>
@@ -6223,49 +6230,31 @@
     <w:p>
       <w:pPr>
         <w:ind w:firstLine="420"/>
-        <w:rPr>
-          <w:rFonts w:hint="eastAsia"/>
-        </w:rPr>
-      </w:pPr>
-    </w:p>
-    <w:p>
-      <w:pPr>
-        <w:ind w:firstLine="420"/>
-        <w:rPr>
-          <w:rFonts w:hint="eastAsia"/>
-        </w:rPr>
-      </w:pPr>
-    </w:p>
-    <w:p>
-      <w:pPr>
-        <w:ind w:firstLine="420"/>
-        <w:rPr>
-          <w:rFonts w:hint="eastAsia"/>
-        </w:rPr>
-      </w:pPr>
-    </w:p>
-    <w:p>
-      <w:pPr>
-        <w:ind w:firstLine="420"/>
-        <w:rPr>
-          <w:rFonts w:hint="eastAsia"/>
-        </w:rPr>
-      </w:pPr>
-    </w:p>
-    <w:p>
-      <w:pPr>
-        <w:ind w:firstLine="420"/>
-        <w:rPr>
-          <w:rFonts w:hint="eastAsia"/>
-        </w:rPr>
-      </w:pPr>
-    </w:p>
-    <w:p>
-      <w:pPr>
-        <w:ind w:firstLine="420"/>
-        <w:rPr>
-          <w:rFonts w:hint="eastAsia"/>
-        </w:rPr>
+      </w:pPr>
+    </w:p>
+    <w:p>
+      <w:pPr>
+        <w:ind w:firstLine="420"/>
+      </w:pPr>
+    </w:p>
+    <w:p>
+      <w:pPr>
+        <w:ind w:firstLine="420"/>
+      </w:pPr>
+    </w:p>
+    <w:p>
+      <w:pPr>
+        <w:ind w:firstLine="420"/>
+      </w:pPr>
+    </w:p>
+    <w:p>
+      <w:pPr>
+        <w:ind w:firstLine="420"/>
+      </w:pPr>
+    </w:p>
+    <w:p>
+      <w:pPr>
+        <w:ind w:firstLine="420"/>
       </w:pPr>
       <w:r>
         <w:rPr>
@@ -6277,9 +6266,6 @@
     <w:p>
       <w:pPr>
         <w:ind w:firstLine="420"/>
-        <w:rPr>
-          <w:rFonts w:hint="eastAsia"/>
-        </w:rPr>
       </w:pPr>
       <w:r>
         <w:rPr>
@@ -6346,9 +6332,6 @@
     <w:p>
       <w:pPr>
         <w:ind w:firstLine="420"/>
-        <w:rPr>
-          <w:rFonts w:hint="eastAsia"/>
-        </w:rPr>
       </w:pPr>
       <w:r>
         <w:rPr>
@@ -6415,9 +6398,6 @@
     <w:p>
       <w:pPr>
         <w:ind w:firstLine="420"/>
-        <w:rPr>
-          <w:rFonts w:hint="eastAsia"/>
-        </w:rPr>
       </w:pPr>
       <w:r>
         <w:rPr>
@@ -6429,9 +6409,6 @@
     <w:p>
       <w:pPr>
         <w:ind w:firstLine="420"/>
-        <w:rPr>
-          <w:rFonts w:hint="eastAsia"/>
-        </w:rPr>
       </w:pPr>
       <w:r>
         <w:rPr>
@@ -6488,17 +6465,11 @@
     <w:p>
       <w:pPr>
         <w:ind w:firstLine="420"/>
-        <w:rPr>
-          <w:rFonts w:hint="eastAsia"/>
-        </w:rPr>
-      </w:pPr>
-    </w:p>
-    <w:p>
-      <w:pPr>
-        <w:ind w:firstLine="420"/>
-        <w:rPr>
-          <w:rFonts w:hint="eastAsia"/>
-        </w:rPr>
+      </w:pPr>
+    </w:p>
+    <w:p>
+      <w:pPr>
+        <w:ind w:firstLine="420"/>
       </w:pPr>
     </w:p>
     <w:p>

</xml_diff>